<commit_message>
Update for WEMDCD 2021 - improvement of syreDrive, presented at WEMDCD 2021 conference - general re-order of folder, with the possibility to add custom functions (in the syreCustomFunction folder) - minor bug fixed - improvement in Seg barriers parametrization - improvement in Motor-CAD export - added MMM data for mot_01 and RAWP motors - possibility to manage custom material library
</commit_message>
<xml_diff>
--- a/Readme/MMM quickstart guide.docx
+++ b/Readme/MMM quickstart guide.docx
@@ -271,7 +271,13 @@
               <w:rPr>
                 <w:lang w:val="en-US"/>
               </w:rPr>
-              <w:t>April, 2020</w:t>
+              <w:t>April, 202</w:t>
+            </w:r>
+            <w:r>
+              <w:rPr>
+                <w:lang w:val="en-US"/>
+              </w:rPr>
+              <w:t>1</w:t>
             </w:r>
           </w:p>
         </w:tc>
@@ -493,7 +499,19 @@
         <w:rPr>
           <w:lang w:val="en-US"/>
         </w:rPr>
-        <w:t>The new GUI is developed with Matlab AppDesigner, with the Matlab2019b version. Moreover, the function to be launched from command windows are under development.</w:t>
+        <w:t>The new GUI is developed with Matlab AppDesigner, with the Matlab20</w:t>
+      </w:r>
+      <w:r>
+        <w:rPr>
+          <w:lang w:val="en-US"/>
+        </w:rPr>
+        <w:t>20</w:t>
+      </w:r>
+      <w:r>
+        <w:rPr>
+          <w:lang w:val="en-US"/>
+        </w:rPr>
+        <w:t>b version. Moreover, the function to be launched from command windows are under development.</w:t>
       </w:r>
     </w:p>
     <w:p>
@@ -593,13 +611,13 @@
           <w:bCs/>
           <w:lang w:val="en-US"/>
         </w:rPr>
-        <w:t>dqtMap</w:t>
-      </w:r>
-      <w:r>
-        <w:rPr>
-          <w:lang w:val="en-US"/>
-        </w:rPr>
-        <w:t>: contains all the procedures related to the dqtMap model</w:t>
+        <w:t>Scaling&amp;Skewing</w:t>
+      </w:r>
+      <w:r>
+        <w:rPr>
+          <w:lang w:val="en-US"/>
+        </w:rPr>
+        <w:t>: it is possible to scale the magnetic model (change stack length, number of turns and 3D inductances) and obtain the magnetic model of the skewed motor</w:t>
       </w:r>
     </w:p>
     <w:p>
@@ -615,13 +633,13 @@
           <w:bCs/>
           <w:lang w:val="en-US"/>
         </w:rPr>
-        <w:t>Scaling&amp;Skewing</w:t>
-      </w:r>
-      <w:r>
-        <w:rPr>
-          <w:lang w:val="en-US"/>
-        </w:rPr>
-        <w:t>: it is possible to scale the magnetic model (change stack length, number of turns and 3D inductances) and obtain the magnetic model of the skewed motor</w:t>
+        <w:t>Torque-Speed</w:t>
+      </w:r>
+      <w:r>
+        <w:rPr>
+          <w:lang w:val="en-US"/>
+        </w:rPr>
+        <w:t>: allows the evaluation of performance on the torque-speed plane</w:t>
       </w:r>
     </w:p>
     <w:p>
@@ -637,13 +655,19 @@
           <w:bCs/>
           <w:lang w:val="en-US"/>
         </w:rPr>
-        <w:t>Torque-Speed</w:t>
-      </w:r>
-      <w:r>
-        <w:rPr>
-          <w:lang w:val="en-US"/>
-        </w:rPr>
-        <w:t>: allows the evaluation of performance on the torque-speed plane</w:t>
+        <w:t>syreDrive</w:t>
+      </w:r>
+      <w:r>
+        <w:rPr>
+          <w:lang w:val="en-US"/>
+        </w:rPr>
+        <w:t>:</w:t>
+      </w:r>
+      <w:r>
+        <w:rPr>
+          <w:lang w:val="en-US"/>
+        </w:rPr>
+        <w:t xml:space="preserve"> allows the interface with Simulink model (under development)</w:t>
       </w:r>
     </w:p>
     <w:p>
@@ -659,19 +683,13 @@
           <w:bCs/>
           <w:lang w:val="en-US"/>
         </w:rPr>
-        <w:t>syreDrive</w:t>
-      </w:r>
-      <w:r>
-        <w:rPr>
-          <w:lang w:val="en-US"/>
-        </w:rPr>
-        <w:t>:</w:t>
-      </w:r>
-      <w:r>
-        <w:rPr>
-          <w:lang w:val="en-US"/>
-        </w:rPr>
-        <w:t xml:space="preserve"> allows the interface with Simulink model (under development)</w:t>
+        <w:t>Waveform</w:t>
+      </w:r>
+      <w:r>
+        <w:rPr>
+          <w:lang w:val="en-US"/>
+        </w:rPr>
+        <w:t xml:space="preserve">: at the moment, allows the creation of waveforms of single point (from dqtMap) and transient short-circuit behavior (under development) </w:t>
       </w:r>
     </w:p>
     <w:p>
@@ -685,19 +703,6 @@
           <w:lang w:val="en-US"/>
         </w:rPr>
         <w:t>In addition, a table with the motor ratings and some crucial information on the motor is always visible.</w:t>
-      </w:r>
-    </w:p>
-    <w:p>
-      <w:pPr>
-        <w:rPr>
-          <w:lang w:val="en-US"/>
-        </w:rPr>
-      </w:pPr>
-      <w:r>
-        <w:rPr>
-          <w:lang w:val="en-US"/>
-        </w:rPr>
-        <w:t>The GUI is created with Matlab AppDesigner, Matlab2019b. The compatibility with older Matlab releases is ensured up to Matlab2016b.</w:t>
       </w:r>
     </w:p>
     <w:p>
@@ -887,10 +892,10 @@
         </w:rPr>
         <w:lastRenderedPageBreak/>
         <w:drawing>
-          <wp:inline distT="0" distB="0" distL="0" distR="0" wp14:anchorId="06E4C44F" wp14:editId="63EEDDA5">
-            <wp:extent cx="5400000" cy="3702395"/>
+          <wp:inline distT="0" distB="0" distL="0" distR="0" wp14:anchorId="1F4CDE84" wp14:editId="3FEC38D5">
+            <wp:extent cx="6116320" cy="4193540"/>
             <wp:effectExtent l="0" t="0" r="0" b="0"/>
-            <wp:docPr id="5" name="Immagine 5"/>
+            <wp:docPr id="10" name="Immagine 10"/>
             <wp:cNvGraphicFramePr>
               <a:graphicFrameLocks xmlns:a="http://schemas.openxmlformats.org/drawingml/2006/main" noChangeAspect="1"/>
             </wp:cNvGraphicFramePr>
@@ -898,35 +903,23 @@
               <a:graphicData uri="http://schemas.openxmlformats.org/drawingml/2006/picture">
                 <pic:pic xmlns:pic="http://schemas.openxmlformats.org/drawingml/2006/picture">
                   <pic:nvPicPr>
-                    <pic:cNvPr id="5" name="Immagine 5"/>
-                    <pic:cNvPicPr>
-                      <a:picLocks noChangeAspect="1" noChangeArrowheads="1"/>
-                    </pic:cNvPicPr>
+                    <pic:cNvPr id="1" name=""/>
+                    <pic:cNvPicPr/>
                   </pic:nvPicPr>
                   <pic:blipFill>
-                    <a:blip r:embed="rId11">
-                      <a:extLst>
-                        <a:ext uri="{28A0092B-C50C-407E-A947-70E740481C1C}">
-                          <a14:useLocalDpi xmlns:a14="http://schemas.microsoft.com/office/drawing/2010/main" val="0"/>
-                        </a:ext>
-                      </a:extLst>
-                    </a:blip>
+                    <a:blip r:embed="rId11"/>
                     <a:stretch>
                       <a:fillRect/>
                     </a:stretch>
                   </pic:blipFill>
-                  <pic:spPr bwMode="auto">
+                  <pic:spPr>
                     <a:xfrm>
                       <a:off x="0" y="0"/>
-                      <a:ext cx="5400000" cy="3702395"/>
+                      <a:ext cx="6116320" cy="4193540"/>
                     </a:xfrm>
                     <a:prstGeom prst="rect">
                       <a:avLst/>
                     </a:prstGeom>
-                    <a:noFill/>
-                    <a:ln>
-                      <a:noFill/>
-                    </a:ln>
                   </pic:spPr>
                 </pic:pic>
               </a:graphicData>
@@ -1541,6 +1534,7 @@
         <w:rPr>
           <w:lang w:val="en-US"/>
         </w:rPr>
+        <w:lastRenderedPageBreak/>
         <w:t xml:space="preserve">But the computation functions are </w:t>
       </w:r>
       <w:r>
@@ -1567,7 +1561,6 @@
         <w:rPr>
           <w:lang w:val="en-US"/>
         </w:rPr>
-        <w:lastRenderedPageBreak/>
         <w:t>Inductance and Anisotropy Maps</w:t>
       </w:r>
     </w:p>
@@ -1962,7 +1955,13 @@
         <w:rPr>
           <w:lang w:val="en-US"/>
         </w:rPr>
-        <w:t>This button computes the steady-state short circuit torque from the flux maps at different rotor speeds, from zero to the maximum speed defined in the main data. The results (figures and a data structure) are saved in the respective folder.</w:t>
+        <w:t>This button computes the steady-state short circuit torque from the flux maps at different rotor speeds, from zero to the maximum speed defined in the main data. The results (figures and a data structure) are saved in the respective folder</w:t>
+      </w:r>
+      <w:r>
+        <w:rPr>
+          <w:lang w:val="en-US"/>
+        </w:rPr>
+        <w:t xml:space="preserve"> (under development).</w:t>
       </w:r>
     </w:p>
     <w:p>
@@ -2093,6 +2092,22 @@
     </w:p>
     <w:p>
       <w:pPr>
+        <w:spacing w:before="0"/>
+        <w:ind w:firstLine="0"/>
+        <w:jc w:val="left"/>
+        <w:rPr>
+          <w:lang w:val="en-US"/>
+        </w:rPr>
+      </w:pPr>
+      <w:r>
+        <w:rPr>
+          <w:lang w:val="en-US"/>
+        </w:rPr>
+        <w:br w:type="page"/>
+      </w:r>
+    </w:p>
+    <w:p>
+      <w:pPr>
         <w:pStyle w:val="Titolo2"/>
         <w:rPr>
           <w:lang w:val="en-US"/>
@@ -2102,7 +2117,32 @@
         <w:rPr>
           <w:lang w:val="en-US"/>
         </w:rPr>
-        <w:t>dqtMap Tab</w:t>
+        <w:lastRenderedPageBreak/>
+        <w:t>Scaling</w:t>
+      </w:r>
+      <w:r>
+        <w:rPr>
+          <w:lang w:val="en-US"/>
+        </w:rPr>
+        <w:t xml:space="preserve"> </w:t>
+      </w:r>
+      <w:r>
+        <w:rPr>
+          <w:lang w:val="en-US"/>
+        </w:rPr>
+        <w:t>&amp;</w:t>
+      </w:r>
+      <w:r>
+        <w:rPr>
+          <w:lang w:val="en-US"/>
+        </w:rPr>
+        <w:t xml:space="preserve"> </w:t>
+      </w:r>
+      <w:r>
+        <w:rPr>
+          <w:lang w:val="en-US"/>
+        </w:rPr>
+        <w:t>Skewing Tab</w:t>
       </w:r>
     </w:p>
     <w:p>
@@ -2116,12 +2156,11 @@
         <w:rPr>
           <w:lang w:val="en-US"/>
         </w:rPr>
-        <w:lastRenderedPageBreak/>
         <w:drawing>
-          <wp:inline distT="0" distB="0" distL="0" distR="0" wp14:anchorId="429A1EF1" wp14:editId="4563AD7A">
-            <wp:extent cx="5400000" cy="3702395"/>
+          <wp:inline distT="0" distB="0" distL="0" distR="0" wp14:anchorId="3D442BDC" wp14:editId="0E55E855">
+            <wp:extent cx="6116320" cy="4193540"/>
             <wp:effectExtent l="0" t="0" r="0" b="0"/>
-            <wp:docPr id="6" name="Immagine 6"/>
+            <wp:docPr id="11" name="Immagine 11"/>
             <wp:cNvGraphicFramePr>
               <a:graphicFrameLocks xmlns:a="http://schemas.openxmlformats.org/drawingml/2006/main" noChangeAspect="1"/>
             </wp:cNvGraphicFramePr>
@@ -2129,35 +2168,23 @@
               <a:graphicData uri="http://schemas.openxmlformats.org/drawingml/2006/picture">
                 <pic:pic xmlns:pic="http://schemas.openxmlformats.org/drawingml/2006/picture">
                   <pic:nvPicPr>
-                    <pic:cNvPr id="6" name="Immagine 6"/>
-                    <pic:cNvPicPr>
-                      <a:picLocks noChangeAspect="1" noChangeArrowheads="1"/>
-                    </pic:cNvPicPr>
+                    <pic:cNvPr id="1" name=""/>
+                    <pic:cNvPicPr/>
                   </pic:nvPicPr>
                   <pic:blipFill>
-                    <a:blip r:embed="rId12">
-                      <a:extLst>
-                        <a:ext uri="{28A0092B-C50C-407E-A947-70E740481C1C}">
-                          <a14:useLocalDpi xmlns:a14="http://schemas.microsoft.com/office/drawing/2010/main" val="0"/>
-                        </a:ext>
-                      </a:extLst>
-                    </a:blip>
+                    <a:blip r:embed="rId12"/>
                     <a:stretch>
                       <a:fillRect/>
                     </a:stretch>
                   </pic:blipFill>
-                  <pic:spPr bwMode="auto">
+                  <pic:spPr>
                     <a:xfrm>
                       <a:off x="0" y="0"/>
-                      <a:ext cx="5400000" cy="3702395"/>
+                      <a:ext cx="6116320" cy="4193540"/>
                     </a:xfrm>
                     <a:prstGeom prst="rect">
                       <a:avLst/>
                     </a:prstGeom>
-                    <a:noFill/>
-                    <a:ln>
-                      <a:noFill/>
-                    </a:ln>
                   </pic:spPr>
                 </pic:pic>
               </a:graphicData>
@@ -2177,7 +2204,7 @@
         <w:rPr>
           <w:lang w:val="en-US"/>
         </w:rPr>
-        <w:t>dqtMap Tab</w:t>
+        <w:t>Scaling &amp; Skewing Tab</w:t>
       </w:r>
     </w:p>
     <w:p>
@@ -2190,7 +2217,26 @@
         <w:rPr>
           <w:lang w:val="en-US" w:eastAsia="it-IT"/>
         </w:rPr>
-        <w:t>The dqtMap Tab allows to manipulate the dqtMap model.</w:t>
+        <w:t>This tab allows to edit the magnetic model of the motor, to obtain a scaled model, add 3D inductance effects and compute the skewed motor performances. It is divided into two section: scaling and skewing. If one of them is active, the other cannot be executed and the motor model cannot be saved (a Save Model As is required to save the new model).</w:t>
+      </w:r>
+      <w:r>
+        <w:rPr>
+          <w:lang w:val="en-US" w:eastAsia="it-IT"/>
+        </w:rPr>
+        <w:t xml:space="preserve"> The modifications are done on the active model (PM temperature), but are extended to the other PM temperatures, when the model is saved.</w:t>
+      </w:r>
+    </w:p>
+    <w:p>
+      <w:pPr>
+        <w:rPr>
+          <w:lang w:val="en-US" w:eastAsia="it-IT"/>
+        </w:rPr>
+      </w:pPr>
+      <w:r>
+        <w:rPr>
+          <w:lang w:val="en-US" w:eastAsia="it-IT"/>
+        </w:rPr>
+        <w:t>On the bottom, there is a plot that shows the dq flux linkages before and after the modification. It is also possible to load a reference model (as experimental curves, for example).</w:t>
       </w:r>
     </w:p>
     <w:p>
@@ -2204,34 +2250,142 @@
         <w:rPr>
           <w:lang w:val="en-US"/>
         </w:rPr>
-        <w:t>dqtMap Inputs</w:t>
-      </w:r>
-    </w:p>
-    <w:p>
-      <w:pPr>
-        <w:rPr>
-          <w:lang w:val="en-US"/>
-        </w:rPr>
-      </w:pPr>
-      <w:r>
-        <w:rPr>
-          <w:lang w:val="en-US"/>
-        </w:rPr>
-        <w:t xml:space="preserve">This is almost a copy of the Main Tab controls, with the possibility also to compute the dqtMap model from the </w:t>
-      </w:r>
-      <w:r>
+        <w:t>Model Scaling</w:t>
+      </w:r>
+    </w:p>
+    <w:p>
+      <w:pPr>
+        <w:rPr>
+          <w:lang w:val="en-US"/>
+        </w:rPr>
+      </w:pPr>
+      <w:r>
+        <w:rPr>
+          <w:lang w:val="en-US"/>
+        </w:rPr>
+        <w:t>The model scaling allows three modifications:</w:t>
+      </w:r>
+    </w:p>
+    <w:p>
+      <w:pPr>
+        <w:pStyle w:val="bulletlist"/>
+        <w:rPr>
+          <w:lang w:val="en-US"/>
+        </w:rPr>
+      </w:pPr>
+      <w:r>
+        <w:rPr>
+          <w:lang w:val="en-US"/>
+        </w:rPr>
+        <w:t>Change the active stack length of the motor</w:t>
+      </w:r>
+    </w:p>
+    <w:p>
+      <w:pPr>
+        <w:pStyle w:val="bulletlist"/>
+        <w:rPr>
+          <w:lang w:val="en-US"/>
+        </w:rPr>
+      </w:pPr>
+      <w:r>
+        <w:rPr>
+          <w:lang w:val="en-US"/>
+        </w:rPr>
+        <w:t>Change the number of turns in series per phase</w:t>
+      </w:r>
+    </w:p>
+    <w:p>
+      <w:pPr>
+        <w:pStyle w:val="bulletlist"/>
+        <w:rPr>
+          <w:lang w:val="en-US"/>
+        </w:rPr>
+      </w:pPr>
+      <w:r>
+        <w:rPr>
+          <w:lang w:val="en-US"/>
+        </w:rPr>
+        <w:t>Add extra inductances on d and/or q axis</w:t>
+      </w:r>
+    </w:p>
+    <w:p>
+      <w:pPr>
+        <w:rPr>
+          <w:lang w:val="en-US"/>
+        </w:rPr>
+      </w:pPr>
+      <w:r>
+        <w:rPr>
+          <w:lang w:val="en-US"/>
+        </w:rPr>
+        <w:t>The model scaled are:</w:t>
+      </w:r>
+    </w:p>
+    <w:p>
+      <w:pPr>
+        <w:pStyle w:val="bulletlist"/>
         <w:rPr>
           <w:i/>
           <w:iCs/>
           <w:lang w:val="en-US"/>
         </w:rPr>
-        <w:t>F_map</w:t>
-      </w:r>
-      <w:r>
-        <w:rPr>
-          <w:lang w:val="en-US"/>
-        </w:rPr>
-        <w:t xml:space="preserve"> data.</w:t>
+      </w:pPr>
+      <w:r>
+        <w:rPr>
+          <w:i/>
+          <w:iCs/>
+          <w:lang w:val="en-US"/>
+        </w:rPr>
+        <w:t>dq Model</w:t>
+      </w:r>
+    </w:p>
+    <w:p>
+      <w:pPr>
+        <w:pStyle w:val="bulletlist"/>
+        <w:rPr>
+          <w:i/>
+          <w:iCs/>
+          <w:lang w:val="en-US"/>
+        </w:rPr>
+      </w:pPr>
+      <w:r>
+        <w:rPr>
+          <w:i/>
+          <w:iCs/>
+          <w:lang w:val="en-US"/>
+        </w:rPr>
+        <w:t>dqtMap Model</w:t>
+      </w:r>
+    </w:p>
+    <w:p>
+      <w:pPr>
+        <w:pStyle w:val="bulletlist"/>
+        <w:rPr>
+          <w:i/>
+          <w:iCs/>
+          <w:lang w:val="en-US"/>
+        </w:rPr>
+      </w:pPr>
+      <w:r>
+        <w:rPr>
+          <w:i/>
+          <w:iCs/>
+          <w:lang w:val="en-US"/>
+        </w:rPr>
+        <w:t>Iron Loss Model</w:t>
+      </w:r>
+    </w:p>
+    <w:p>
+      <w:pPr>
+        <w:rPr>
+          <w:lang w:val="en-US"/>
+        </w:rPr>
+      </w:pPr>
+      <w:r>
+        <w:rPr>
+          <w:lang w:val="en-US"/>
+        </w:rPr>
+        <w:t>All the other models are deleted and must be re-loaded/re-computed.</w:t>
       </w:r>
     </w:p>
     <w:p>
@@ -2245,64 +2399,90 @@
         <w:rPr>
           <w:lang w:val="en-US"/>
         </w:rPr>
-        <w:t>Single Point Waveform</w:t>
-      </w:r>
-    </w:p>
-    <w:p>
-      <w:pPr>
-        <w:rPr>
-          <w:lang w:val="en-US"/>
-        </w:rPr>
-      </w:pPr>
-      <w:r>
-        <w:rPr>
-          <w:lang w:val="en-US"/>
-        </w:rPr>
-        <w:t>This function is similar to the Operating Point Evaluation in SyR-e, with the difference that no FEA simulation are executed and all the waveforms are extracted from the dqtMap Model.</w:t>
-      </w:r>
-    </w:p>
-    <w:p>
-      <w:pPr>
-        <w:pStyle w:val="Titolo3"/>
-        <w:rPr>
-          <w:lang w:val="en-US"/>
-        </w:rPr>
-      </w:pPr>
-      <w:r>
-        <w:rPr>
-          <w:lang w:val="en-US"/>
-        </w:rPr>
-        <w:t>Torque FFT Harmonics</w:t>
-      </w:r>
-    </w:p>
-    <w:p>
-      <w:pPr>
-        <w:rPr>
-          <w:lang w:val="en-US"/>
-        </w:rPr>
-      </w:pPr>
-      <w:r>
-        <w:rPr>
-          <w:lang w:val="en-US"/>
-        </w:rPr>
-        <w:t>This allows to see the target torque ripple harmonic maps on the dq plane.</w:t>
-      </w:r>
-    </w:p>
-    <w:p>
-      <w:pPr>
-        <w:spacing w:before="0"/>
-        <w:ind w:firstLine="0"/>
-        <w:jc w:val="left"/>
-        <w:rPr>
-          <w:lang w:val="en-US"/>
-        </w:rPr>
-      </w:pPr>
-      <w:r>
-        <w:rPr>
-          <w:lang w:val="en-US"/>
-        </w:rPr>
-        <w:br w:type="page"/>
-      </w:r>
+        <w:t>Model Skewing</w:t>
+      </w:r>
+    </w:p>
+    <w:p>
+      <w:pPr>
+        <w:rPr>
+          <w:lang w:val="en-US"/>
+        </w:rPr>
+      </w:pPr>
+      <w:r>
+        <w:rPr>
+          <w:lang w:val="en-US"/>
+        </w:rPr>
+        <w:t>This option allows to skew the motor. The inputs are:</w:t>
+      </w:r>
+    </w:p>
+    <w:p>
+      <w:pPr>
+        <w:pStyle w:val="bulletlist"/>
+        <w:rPr>
+          <w:lang w:val="en-US"/>
+        </w:rPr>
+      </w:pPr>
+      <w:r>
+        <w:rPr>
+          <w:lang w:val="en-US"/>
+        </w:rPr>
+        <w:t>Skew angle in mechanical degrees</w:t>
+      </w:r>
+    </w:p>
+    <w:p>
+      <w:pPr>
+        <w:pStyle w:val="bulletlist"/>
+        <w:rPr>
+          <w:lang w:val="en-US"/>
+        </w:rPr>
+      </w:pPr>
+      <w:r>
+        <w:rPr>
+          <w:lang w:val="en-US"/>
+        </w:rPr>
+        <w:t>Number of axial slices</w:t>
+      </w:r>
+    </w:p>
+    <w:p>
+      <w:pPr>
+        <w:pStyle w:val="bulletlist"/>
+        <w:rPr>
+          <w:lang w:val="en-US"/>
+        </w:rPr>
+      </w:pPr>
+      <w:r>
+        <w:rPr>
+          <w:lang w:val="en-US"/>
+        </w:rPr>
+        <w:t>Number of points along one axis</w:t>
+      </w:r>
+    </w:p>
+    <w:p>
+      <w:pPr>
+        <w:rPr>
+          <w:lang w:val="en-US"/>
+        </w:rPr>
+      </w:pPr>
+      <w:r>
+        <w:rPr>
+          <w:lang w:val="en-US"/>
+        </w:rPr>
+        <w:lastRenderedPageBreak/>
+        <w:t>As for model scaling, just the dq, dqtMap and iron loss model are skewed. If the dqtMap is available, the torque ripple of the skewed machine is computed, otherwise it is set as NaN</w:t>
+      </w:r>
+      <w:r>
+        <w:rPr>
+          <w:lang w:val="en-US"/>
+        </w:rPr>
+        <w:t>.</w:t>
+      </w:r>
+    </w:p>
+    <w:p>
+      <w:pPr>
+        <w:rPr>
+          <w:lang w:val="en-US"/>
+        </w:rPr>
+      </w:pPr>
     </w:p>
     <w:p>
       <w:pPr>
@@ -2315,32 +2495,7 @@
         <w:rPr>
           <w:lang w:val="en-US"/>
         </w:rPr>
-        <w:lastRenderedPageBreak/>
-        <w:t>Scaling</w:t>
-      </w:r>
-      <w:r>
-        <w:rPr>
-          <w:lang w:val="en-US"/>
-        </w:rPr>
-        <w:t xml:space="preserve"> </w:t>
-      </w:r>
-      <w:r>
-        <w:rPr>
-          <w:lang w:val="en-US"/>
-        </w:rPr>
-        <w:t>&amp;</w:t>
-      </w:r>
-      <w:r>
-        <w:rPr>
-          <w:lang w:val="en-US"/>
-        </w:rPr>
-        <w:t xml:space="preserve"> </w:t>
-      </w:r>
-      <w:r>
-        <w:rPr>
-          <w:lang w:val="en-US"/>
-        </w:rPr>
-        <w:t>Skewing Tab</w:t>
+        <w:t>Torque-Speed Tab</w:t>
       </w:r>
     </w:p>
     <w:p>
@@ -2355,10 +2510,10 @@
           <w:lang w:val="en-US"/>
         </w:rPr>
         <w:drawing>
-          <wp:inline distT="0" distB="0" distL="0" distR="0" wp14:anchorId="21F5F3F6" wp14:editId="1ACEDC5D">
-            <wp:extent cx="5400000" cy="3702395"/>
+          <wp:inline distT="0" distB="0" distL="0" distR="0" wp14:anchorId="4407A2A0" wp14:editId="37D08ECE">
+            <wp:extent cx="6116320" cy="4193540"/>
             <wp:effectExtent l="0" t="0" r="0" b="0"/>
-            <wp:docPr id="7" name="Immagine 7"/>
+            <wp:docPr id="12" name="Immagine 12"/>
             <wp:cNvGraphicFramePr>
               <a:graphicFrameLocks xmlns:a="http://schemas.openxmlformats.org/drawingml/2006/main" noChangeAspect="1"/>
             </wp:cNvGraphicFramePr>
@@ -2366,35 +2521,23 @@
               <a:graphicData uri="http://schemas.openxmlformats.org/drawingml/2006/picture">
                 <pic:pic xmlns:pic="http://schemas.openxmlformats.org/drawingml/2006/picture">
                   <pic:nvPicPr>
-                    <pic:cNvPr id="7" name="Immagine 7"/>
-                    <pic:cNvPicPr>
-                      <a:picLocks noChangeAspect="1" noChangeArrowheads="1"/>
-                    </pic:cNvPicPr>
+                    <pic:cNvPr id="1" name=""/>
+                    <pic:cNvPicPr/>
                   </pic:nvPicPr>
                   <pic:blipFill>
-                    <a:blip r:embed="rId13">
-                      <a:extLst>
-                        <a:ext uri="{28A0092B-C50C-407E-A947-70E740481C1C}">
-                          <a14:useLocalDpi xmlns:a14="http://schemas.microsoft.com/office/drawing/2010/main" val="0"/>
-                        </a:ext>
-                      </a:extLst>
-                    </a:blip>
+                    <a:blip r:embed="rId13"/>
                     <a:stretch>
                       <a:fillRect/>
                     </a:stretch>
                   </pic:blipFill>
-                  <pic:spPr bwMode="auto">
+                  <pic:spPr>
                     <a:xfrm>
                       <a:off x="0" y="0"/>
-                      <a:ext cx="5400000" cy="3702395"/>
+                      <a:ext cx="6116320" cy="4193540"/>
                     </a:xfrm>
                     <a:prstGeom prst="rect">
                       <a:avLst/>
                     </a:prstGeom>
-                    <a:noFill/>
-                    <a:ln>
-                      <a:noFill/>
-                    </a:ln>
                   </pic:spPr>
                 </pic:pic>
               </a:graphicData>
@@ -2414,7 +2557,7 @@
         <w:rPr>
           <w:lang w:val="en-US"/>
         </w:rPr>
-        <w:t>Scaling &amp; Skewing Tab</w:t>
+        <w:t>Torque-Speed Tab</w:t>
       </w:r>
     </w:p>
     <w:p>
@@ -2427,26 +2570,7 @@
         <w:rPr>
           <w:lang w:val="en-US" w:eastAsia="it-IT"/>
         </w:rPr>
-        <w:t>This tab allows to edit the magnetic model of the motor, to obtain a scaled model, add 3D inductance effects and compute the skewed motor performances. It is divided into two section: scaling and skewing. If one of them is active, the other cannot be executed and the motor model cannot be saved (a Save Model As is required to save the new model).</w:t>
-      </w:r>
-      <w:r>
-        <w:rPr>
-          <w:lang w:val="en-US" w:eastAsia="it-IT"/>
-        </w:rPr>
-        <w:t xml:space="preserve"> The modifications are done on the active model (PM temperature), but are extended to the other PM temperatures, when the model is saved.</w:t>
-      </w:r>
-    </w:p>
-    <w:p>
-      <w:pPr>
-        <w:rPr>
-          <w:lang w:val="en-US" w:eastAsia="it-IT"/>
-        </w:rPr>
-      </w:pPr>
-      <w:r>
-        <w:rPr>
-          <w:lang w:val="en-US" w:eastAsia="it-IT"/>
-        </w:rPr>
-        <w:t>On the bottom, there is a plot that shows the dq flux linkages before and after the modification. It is also possible to load a reference model (as experimental curves, for example).</w:t>
+        <w:t>This tab collects all the elaboration to evaluate the motor performance for different speeds. No additional models are saved in the motorModel, but elaboration results are saved in the respective folders.</w:t>
       </w:r>
     </w:p>
     <w:p>
@@ -2460,20 +2584,20 @@
         <w:rPr>
           <w:lang w:val="en-US"/>
         </w:rPr>
-        <w:t>Model Scaling</w:t>
-      </w:r>
-    </w:p>
-    <w:p>
-      <w:pPr>
-        <w:rPr>
-          <w:lang w:val="en-US"/>
-        </w:rPr>
-      </w:pPr>
-      <w:r>
-        <w:rPr>
-          <w:lang w:val="en-US"/>
-        </w:rPr>
-        <w:t>The model scaling allows three modifications:</w:t>
+        <w:t>Operating Limits</w:t>
+      </w:r>
+    </w:p>
+    <w:p>
+      <w:pPr>
+        <w:rPr>
+          <w:lang w:val="en-US"/>
+        </w:rPr>
+      </w:pPr>
+      <w:r>
+        <w:rPr>
+          <w:lang w:val="en-US"/>
+        </w:rPr>
+        <w:t>This panel allows to compute the operating limits, from the dq model, with the selected voltage and current limits, saved in the motor ratings and neglecting the loss terms and the phase resistance. The input “# of current levels” works as for the current angle curves. The outputs of the elaboration are:</w:t>
       </w:r>
     </w:p>
     <w:p>
@@ -2487,7 +2611,7 @@
         <w:rPr>
           <w:lang w:val="en-US"/>
         </w:rPr>
-        <w:t>Change the active stack length of the motor</w:t>
+        <w:t>Torque-speed profiles</w:t>
       </w:r>
     </w:p>
     <w:p>
@@ -2501,7 +2625,7 @@
         <w:rPr>
           <w:lang w:val="en-US"/>
         </w:rPr>
-        <w:t>Change the number of turns in series per phase</w:t>
+        <w:t>Power-speed profiles</w:t>
       </w:r>
     </w:p>
     <w:p>
@@ -2515,87 +2639,62 @@
         <w:rPr>
           <w:lang w:val="en-US"/>
         </w:rPr>
-        <w:t>Add extra inductances on d and/or q axis</w:t>
-      </w:r>
-    </w:p>
-    <w:p>
-      <w:pPr>
-        <w:rPr>
-          <w:lang w:val="en-US"/>
-        </w:rPr>
-      </w:pPr>
-      <w:r>
-        <w:rPr>
-          <w:lang w:val="en-US"/>
-        </w:rPr>
-        <w:t>The model scaled are:</w:t>
+        <w:t>Power factor-speed profiles</w:t>
       </w:r>
     </w:p>
     <w:p>
       <w:pPr>
         <w:pStyle w:val="bulletlist"/>
         <w:rPr>
-          <w:i/>
-          <w:iCs/>
-          <w:lang w:val="en-US"/>
-        </w:rPr>
-      </w:pPr>
-      <w:r>
-        <w:rPr>
-          <w:i/>
-          <w:iCs/>
-          <w:lang w:val="en-US"/>
-        </w:rPr>
-        <w:t>dq Model</w:t>
+          <w:lang w:val="en-US"/>
+        </w:rPr>
+      </w:pPr>
+      <w:r>
+        <w:rPr>
+          <w:lang w:val="en-US"/>
+        </w:rPr>
+        <w:t>Phase current-speed profiles</w:t>
       </w:r>
     </w:p>
     <w:p>
       <w:pPr>
         <w:pStyle w:val="bulletlist"/>
         <w:rPr>
-          <w:i/>
-          <w:iCs/>
-          <w:lang w:val="en-US"/>
-        </w:rPr>
-      </w:pPr>
-      <w:r>
-        <w:rPr>
-          <w:i/>
-          <w:iCs/>
-          <w:lang w:val="en-US"/>
-        </w:rPr>
-        <w:t>dqtMap Model</w:t>
+          <w:lang w:val="en-US"/>
+        </w:rPr>
+      </w:pPr>
+      <w:r>
+        <w:rPr>
+          <w:lang w:val="en-US"/>
+        </w:rPr>
+        <w:t>Line voltage-speed profiles</w:t>
       </w:r>
     </w:p>
     <w:p>
       <w:pPr>
         <w:pStyle w:val="bulletlist"/>
         <w:rPr>
-          <w:i/>
-          <w:iCs/>
-          <w:lang w:val="en-US"/>
-        </w:rPr>
-      </w:pPr>
-      <w:r>
-        <w:rPr>
-          <w:i/>
-          <w:iCs/>
-          <w:lang w:val="en-US"/>
-        </w:rPr>
-        <w:t>Iron Loss Model</w:t>
-      </w:r>
-    </w:p>
-    <w:p>
-      <w:pPr>
-        <w:rPr>
-          <w:lang w:val="en-US"/>
-        </w:rPr>
-      </w:pPr>
-      <w:r>
-        <w:rPr>
-          <w:lang w:val="en-US"/>
-        </w:rPr>
-        <w:t>All the other models are deleted and must be re-loaded/re-computed.</w:t>
+          <w:lang w:val="en-US"/>
+        </w:rPr>
+      </w:pPr>
+      <w:r>
+        <w:rPr>
+          <w:lang w:val="en-US"/>
+        </w:rPr>
+        <w:t>Control trajectories on the dq plane</w:t>
+      </w:r>
+    </w:p>
+    <w:p>
+      <w:pPr>
+        <w:rPr>
+          <w:lang w:val="en-US"/>
+        </w:rPr>
+      </w:pPr>
+      <w:r>
+        <w:rPr>
+          <w:lang w:val="en-US"/>
+        </w:rPr>
+        <w:t>With the “Rating Evaluation” button it is possible to compute base speed and rated power from the current and voltage limits</w:t>
       </w:r>
     </w:p>
     <w:p>
@@ -2609,89 +2708,35 @@
         <w:rPr>
           <w:lang w:val="en-US"/>
         </w:rPr>
-        <w:t>Model Skewing</w:t>
-      </w:r>
-    </w:p>
-    <w:p>
-      <w:pPr>
-        <w:rPr>
-          <w:lang w:val="en-US"/>
-        </w:rPr>
-      </w:pPr>
-      <w:r>
-        <w:rPr>
-          <w:lang w:val="en-US"/>
-        </w:rPr>
-        <w:t>This option allows to skew the motor. The inputs are:</w:t>
-      </w:r>
-    </w:p>
-    <w:p>
-      <w:pPr>
-        <w:pStyle w:val="bulletlist"/>
-        <w:rPr>
-          <w:lang w:val="en-US"/>
-        </w:rPr>
-      </w:pPr>
-      <w:r>
-        <w:rPr>
-          <w:lang w:val="en-US"/>
-        </w:rPr>
-        <w:t>Skew angle in mechanical degrees</w:t>
-      </w:r>
-    </w:p>
-    <w:p>
-      <w:pPr>
-        <w:pStyle w:val="bulletlist"/>
-        <w:rPr>
-          <w:lang w:val="en-US"/>
-        </w:rPr>
-      </w:pPr>
-      <w:r>
-        <w:rPr>
-          <w:lang w:val="en-US"/>
-        </w:rPr>
-        <w:t>Number of axial slices</w:t>
-      </w:r>
-    </w:p>
-    <w:p>
-      <w:pPr>
-        <w:pStyle w:val="bulletlist"/>
-        <w:rPr>
-          <w:lang w:val="en-US"/>
-        </w:rPr>
-      </w:pPr>
-      <w:r>
-        <w:rPr>
-          <w:lang w:val="en-US"/>
-        </w:rPr>
-        <w:t>Number of points along one axis</w:t>
-      </w:r>
-    </w:p>
-    <w:p>
-      <w:pPr>
-        <w:rPr>
-          <w:lang w:val="en-US"/>
-        </w:rPr>
-      </w:pPr>
-      <w:r>
-        <w:rPr>
-          <w:lang w:val="en-US"/>
-        </w:rPr>
-        <w:t>As for model scaling, just the dq, dqtMap and iron loss model are skewed. If the dqtMap is available, the torque ripple of the skewed machine is computed, otherwise it is set as NaN</w:t>
-      </w:r>
-      <w:r>
-        <w:rPr>
-          <w:lang w:val="en-US"/>
-        </w:rPr>
-        <w:t>.</w:t>
-      </w:r>
-    </w:p>
-    <w:p>
-      <w:pPr>
-        <w:rPr>
-          <w:lang w:val="en-US"/>
-        </w:rPr>
-      </w:pPr>
+        <w:t>Efficiency Map</w:t>
+      </w:r>
+    </w:p>
+    <w:p>
+      <w:pPr>
+        <w:rPr>
+          <w:lang w:val="en-US"/>
+        </w:rPr>
+      </w:pPr>
+      <w:r>
+        <w:rPr>
+          <w:lang w:val="en-US"/>
+        </w:rPr>
+        <w:t>This section groups all the functionalities of the MaxTw.m function. Here a regular grid on the torque-speed plane is imposed, with current and voltage limits. The efficiency map and control trajectories are computed according to two strategies (maximum efficiency or MTPA) and it is possible account or neglect iron loss, skin effect and mechanical loss.</w:t>
+      </w:r>
+    </w:p>
+    <w:p>
+      <w:pPr>
+        <w:rPr>
+          <w:lang w:val="en-US"/>
+        </w:rPr>
+      </w:pPr>
+      <w:r>
+        <w:rPr>
+          <w:lang w:val="en-US"/>
+        </w:rPr>
+        <w:lastRenderedPageBreak/>
+        <w:t>The plot in the tab shows the advance of the computation and the feasible/unfeasible points (colored respectively in green and red). Also in this case, no model are loaded in the motorModel structure, but the results are eventually saved in a .mat file.</w:t>
+      </w:r>
     </w:p>
     <w:p>
       <w:pPr>
@@ -2704,8 +2749,38 @@
         <w:rPr>
           <w:lang w:val="en-US"/>
         </w:rPr>
-        <w:lastRenderedPageBreak/>
-        <w:t>Torque-Speed Tab</w:t>
+        <w:t>SyR-e Drive</w:t>
+      </w:r>
+      <w:r>
+        <w:rPr>
+          <w:lang w:val="en-US"/>
+        </w:rPr>
+        <w:t xml:space="preserve"> Tab</w:t>
+      </w:r>
+    </w:p>
+    <w:p>
+      <w:pPr>
+        <w:rPr>
+          <w:lang w:val="en-US"/>
+        </w:rPr>
+      </w:pPr>
+      <w:r>
+        <w:rPr>
+          <w:lang w:val="en-US"/>
+        </w:rPr>
+        <w:t>SyR-e drive tab off</w:t>
+      </w:r>
+      <w:r>
+        <w:rPr>
+          <w:lang w:val="en-US"/>
+        </w:rPr>
+        <w:t>ers the opportunity to export a motor model to Simulink and simulate the drive system, with different control strategies</w:t>
+      </w:r>
+      <w:r>
+        <w:rPr>
+          <w:lang w:val="en-US"/>
+        </w:rPr>
+        <w:t>, including sensorless control.</w:t>
       </w:r>
     </w:p>
     <w:p>
@@ -2720,10 +2795,10 @@
           <w:lang w:val="en-US"/>
         </w:rPr>
         <w:drawing>
-          <wp:inline distT="0" distB="0" distL="0" distR="0" wp14:anchorId="01B0D629" wp14:editId="4F50E12A">
-            <wp:extent cx="5400000" cy="3702395"/>
+          <wp:inline distT="0" distB="0" distL="0" distR="0" wp14:anchorId="4DF0BE7F" wp14:editId="7C22A3AA">
+            <wp:extent cx="6116320" cy="4193540"/>
             <wp:effectExtent l="0" t="0" r="0" b="0"/>
-            <wp:docPr id="8" name="Immagine 8"/>
+            <wp:docPr id="13" name="Immagine 13"/>
             <wp:cNvGraphicFramePr>
               <a:graphicFrameLocks xmlns:a="http://schemas.openxmlformats.org/drawingml/2006/main" noChangeAspect="1"/>
             </wp:cNvGraphicFramePr>
@@ -2731,35 +2806,23 @@
               <a:graphicData uri="http://schemas.openxmlformats.org/drawingml/2006/picture">
                 <pic:pic xmlns:pic="http://schemas.openxmlformats.org/drawingml/2006/picture">
                   <pic:nvPicPr>
-                    <pic:cNvPr id="8" name="Immagine 8"/>
-                    <pic:cNvPicPr>
-                      <a:picLocks noChangeAspect="1" noChangeArrowheads="1"/>
-                    </pic:cNvPicPr>
+                    <pic:cNvPr id="1" name=""/>
+                    <pic:cNvPicPr/>
                   </pic:nvPicPr>
                   <pic:blipFill>
-                    <a:blip r:embed="rId14">
-                      <a:extLst>
-                        <a:ext uri="{28A0092B-C50C-407E-A947-70E740481C1C}">
-                          <a14:useLocalDpi xmlns:a14="http://schemas.microsoft.com/office/drawing/2010/main" val="0"/>
-                        </a:ext>
-                      </a:extLst>
-                    </a:blip>
+                    <a:blip r:embed="rId14"/>
                     <a:stretch>
                       <a:fillRect/>
                     </a:stretch>
                   </pic:blipFill>
-                  <pic:spPr bwMode="auto">
+                  <pic:spPr>
                     <a:xfrm>
                       <a:off x="0" y="0"/>
-                      <a:ext cx="5400000" cy="3702395"/>
+                      <a:ext cx="6116320" cy="4193540"/>
                     </a:xfrm>
                     <a:prstGeom prst="rect">
                       <a:avLst/>
                     </a:prstGeom>
-                    <a:noFill/>
-                    <a:ln>
-                      <a:noFill/>
-                    </a:ln>
                   </pic:spPr>
                 </pic:pic>
               </a:graphicData>
@@ -2779,47 +2842,46 @@
         <w:rPr>
           <w:lang w:val="en-US"/>
         </w:rPr>
-        <w:t>Torque-Speed Tab</w:t>
-      </w:r>
-    </w:p>
-    <w:p>
-      <w:pPr>
-        <w:rPr>
-          <w:lang w:val="en-US" w:eastAsia="it-IT"/>
-        </w:rPr>
-      </w:pPr>
-      <w:r>
-        <w:rPr>
-          <w:lang w:val="en-US" w:eastAsia="it-IT"/>
-        </w:rPr>
-        <w:t>This tab collects all the elaboration to evaluate the motor performance for different speeds. No additional models are saved in the motorModel, but elaboration results are saved in the respective folders.</w:t>
-      </w:r>
-    </w:p>
-    <w:p>
-      <w:pPr>
-        <w:pStyle w:val="Titolo3"/>
-        <w:rPr>
-          <w:lang w:val="en-US"/>
-        </w:rPr>
-      </w:pPr>
-      <w:r>
-        <w:rPr>
-          <w:lang w:val="en-US"/>
-        </w:rPr>
-        <w:t>Operating Limits</w:t>
-      </w:r>
-    </w:p>
-    <w:p>
-      <w:pPr>
-        <w:rPr>
-          <w:lang w:val="en-US"/>
-        </w:rPr>
-      </w:pPr>
-      <w:r>
-        <w:rPr>
-          <w:lang w:val="en-US"/>
-        </w:rPr>
-        <w:t>This panel allows to compute the operating limits, from the dq model, with the selected voltage and current limits, saved in the motor ratings and neglecting the loss terms and the phase resistance. The input “# of current levels” works as for the current angle curves. The outputs of the elaboration are:</w:t>
+        <w:t>syreDrive Tab</w:t>
+      </w:r>
+    </w:p>
+    <w:p>
+      <w:pPr>
+        <w:pStyle w:val="Titolo2"/>
+        <w:rPr>
+          <w:lang w:val="en-US"/>
+        </w:rPr>
+      </w:pPr>
+      <w:r>
+        <w:rPr>
+          <w:lang w:val="en-US"/>
+        </w:rPr>
+        <w:t>Waveform</w:t>
+      </w:r>
+      <w:r>
+        <w:rPr>
+          <w:lang w:val="en-US"/>
+        </w:rPr>
+        <w:t xml:space="preserve"> Tab</w:t>
+      </w:r>
+    </w:p>
+    <w:p>
+      <w:pPr>
+        <w:rPr>
+          <w:lang w:val="en-US"/>
+        </w:rPr>
+      </w:pPr>
+      <w:r>
+        <w:rPr>
+          <w:lang w:val="en-US"/>
+        </w:rPr>
+        <w:t xml:space="preserve">Waveform tab allows to extract waveform from the loaded model. At the moment, two </w:t>
+      </w:r>
+      <w:r>
+        <w:rPr>
+          <w:lang w:val="en-US"/>
+        </w:rPr>
+        <w:t>analysis can be done:</w:t>
       </w:r>
     </w:p>
     <w:p>
@@ -2833,7 +2895,7 @@
         <w:rPr>
           <w:lang w:val="en-US"/>
         </w:rPr>
-        <w:t>Torque-speed profiles</w:t>
+        <w:t>Single point waveform from dqtMap model (is the same result of single point FEA simulation of the main GUI, but without running FEA)</w:t>
       </w:r>
     </w:p>
     <w:p>
@@ -2847,134 +2909,12 @@
         <w:rPr>
           <w:lang w:val="en-US"/>
         </w:rPr>
-        <w:t>Power-speed profiles</w:t>
-      </w:r>
-    </w:p>
-    <w:p>
-      <w:pPr>
-        <w:pStyle w:val="bulletlist"/>
-        <w:rPr>
-          <w:lang w:val="en-US"/>
-        </w:rPr>
-      </w:pPr>
-      <w:r>
-        <w:rPr>
-          <w:lang w:val="en-US"/>
-        </w:rPr>
-        <w:t>Power factor-speed profiles</w:t>
-      </w:r>
-    </w:p>
-    <w:p>
-      <w:pPr>
-        <w:pStyle w:val="bulletlist"/>
-        <w:rPr>
-          <w:lang w:val="en-US"/>
-        </w:rPr>
-      </w:pPr>
-      <w:r>
-        <w:rPr>
-          <w:lang w:val="en-US"/>
-        </w:rPr>
-        <w:t>Phase current-speed profiles</w:t>
-      </w:r>
-    </w:p>
-    <w:p>
-      <w:pPr>
-        <w:pStyle w:val="bulletlist"/>
-        <w:rPr>
-          <w:lang w:val="en-US"/>
-        </w:rPr>
-      </w:pPr>
-      <w:r>
-        <w:rPr>
-          <w:lang w:val="en-US"/>
-        </w:rPr>
-        <w:t>Line voltage-speed profiles</w:t>
-      </w:r>
-    </w:p>
-    <w:p>
-      <w:pPr>
-        <w:pStyle w:val="bulletlist"/>
-        <w:rPr>
-          <w:lang w:val="en-US"/>
-        </w:rPr>
-      </w:pPr>
-      <w:r>
-        <w:rPr>
-          <w:lang w:val="en-US"/>
-        </w:rPr>
-        <w:t>Control trajectories on the dq plane</w:t>
-      </w:r>
-    </w:p>
-    <w:p>
-      <w:pPr>
-        <w:rPr>
-          <w:lang w:val="en-US"/>
-        </w:rPr>
-      </w:pPr>
-      <w:r>
-        <w:rPr>
-          <w:lang w:val="en-US"/>
-        </w:rPr>
-        <w:t>With the “Rating Evaluation” button it is possible to compute base speed and rated power from the current and voltage limits</w:t>
-      </w:r>
-    </w:p>
-    <w:p>
-      <w:pPr>
-        <w:pStyle w:val="Titolo3"/>
-        <w:rPr>
-          <w:lang w:val="en-US"/>
-        </w:rPr>
-      </w:pPr>
-      <w:r>
-        <w:rPr>
-          <w:lang w:val="en-US"/>
-        </w:rPr>
-        <w:t>Efficiency Map</w:t>
-      </w:r>
-    </w:p>
-    <w:p>
-      <w:pPr>
-        <w:rPr>
-          <w:lang w:val="en-US"/>
-        </w:rPr>
-      </w:pPr>
-      <w:r>
-        <w:rPr>
-          <w:lang w:val="en-US"/>
-        </w:rPr>
-        <w:t>This section groups all the functionalities of the MaxTw.m function. Here a regular grid on the torque-speed plane is imposed, with current and voltage limits. The efficiency map and control trajectories are computed according to two strategies (maximum efficiency or MTPA) and it is possible account or neglect iron loss, skin effect and mechanical loss.</w:t>
-      </w:r>
-    </w:p>
-    <w:p>
-      <w:pPr>
-        <w:rPr>
-          <w:lang w:val="en-US"/>
-        </w:rPr>
-      </w:pPr>
-      <w:r>
-        <w:rPr>
-          <w:lang w:val="en-US"/>
-        </w:rPr>
-        <w:t>The plot in the tab shows the advance of the computation and the feasible/unfeasible points (colored respectively in green and red). Also in this case, no model are loaded in the motorModel structure, but the results are eventually saved in a .mat file.</w:t>
-      </w:r>
-    </w:p>
-    <w:p>
-      <w:pPr>
-        <w:pStyle w:val="Titolo2"/>
-        <w:rPr>
-          <w:lang w:val="en-US"/>
-        </w:rPr>
-      </w:pPr>
-      <w:r>
-        <w:rPr>
-          <w:lang w:val="en-US"/>
-        </w:rPr>
-        <w:t>SyR-e Drive</w:t>
-      </w:r>
-    </w:p>
-    <w:p>
-      <w:pPr>
+        <w:t>Transient Short-Circuit analysis: perform a sudden three-phase short circuit of the motor, starting from an operating point. Here the peak transient current can be identified, helping in the demagnetization analysis</w:t>
+      </w:r>
+    </w:p>
+    <w:p>
+      <w:pPr>
+        <w:pStyle w:val="Figure"/>
         <w:rPr>
           <w:lang w:val="en-US"/>
         </w:rPr>
@@ -2984,37 +2924,11 @@
           <w:lang w:val="en-US"/>
         </w:rPr>
         <w:lastRenderedPageBreak/>
-        <w:t>SyR-e drive tab off</w:t>
-      </w:r>
-      <w:r>
-        <w:rPr>
-          <w:lang w:val="en-US"/>
-        </w:rPr>
-        <w:t xml:space="preserve">ers the opportunity to export a motor model to Simulink and simulate the drive system, with different control strategies. At the moment is a work-in-progress functionality and </w:t>
-      </w:r>
-      <w:r>
-        <w:rPr>
-          <w:lang w:val="en-US"/>
-        </w:rPr>
-        <w:t>it will be updated in future releases.</w:t>
-      </w:r>
-    </w:p>
-    <w:p>
-      <w:pPr>
-        <w:pStyle w:val="Figure"/>
-        <w:rPr>
-          <w:lang w:val="en-US"/>
-        </w:rPr>
-      </w:pPr>
-      <w:r>
-        <w:rPr>
-          <w:lang w:val="en-US"/>
-        </w:rPr>
         <w:drawing>
-          <wp:inline distT="0" distB="0" distL="0" distR="0" wp14:anchorId="70BAA1C5" wp14:editId="7779DC57">
+          <wp:inline distT="0" distB="0" distL="0" distR="0" wp14:anchorId="2A932D25" wp14:editId="475D444C">
             <wp:extent cx="6116320" cy="4193540"/>
             <wp:effectExtent l="0" t="0" r="0" b="0"/>
-            <wp:docPr id="9" name="Immagine 9"/>
+            <wp:docPr id="14" name="Immagine 14"/>
             <wp:cNvGraphicFramePr>
               <a:graphicFrameLocks xmlns:a="http://schemas.openxmlformats.org/drawingml/2006/main" noChangeAspect="1"/>
             </wp:cNvGraphicFramePr>
@@ -3058,13 +2972,13 @@
         <w:rPr>
           <w:lang w:val="en-US"/>
         </w:rPr>
-        <w:t>syreDrive Tab</w:t>
-      </w:r>
-    </w:p>
-    <w:p>
-      <w:pPr>
-        <w:rPr>
-          <w:lang w:val="en-US"/>
+        <w:t>Waveform Tab</w:t>
+      </w:r>
+    </w:p>
+    <w:p>
+      <w:pPr>
+        <w:rPr>
+          <w:lang w:val="en-US" w:eastAsia="it-IT"/>
         </w:rPr>
       </w:pPr>
     </w:p>

</xml_diff>